<commit_message>
Corrección de las consultas en el script y en el documento
</commit_message>
<xml_diff>
--- a/mejoras_de_desempeño.docx
+++ b/mejoras_de_desempeño.docx
@@ -139,13 +139,21 @@
       <w:pPr>
         <w:pStyle w:val="Ttulo1APA"/>
         <w:jc w:val="left"/>
-      </w:pPr>
-      <w:r>
+        <w:rPr>
+          <w:b w:val="0"/>
+          <w:bCs/>
+        </w:rPr>
+      </w:pPr>
+      <w:r>
+        <w:rPr>
+          <w:b w:val="0"/>
+          <w:bCs/>
+        </w:rPr>
         <w:drawing>
-          <wp:inline distT="0" distB="0" distL="0" distR="0" wp14:anchorId="5183BE96" wp14:editId="184F1CB8">
-            <wp:extent cx="5612130" cy="1639570"/>
-            <wp:effectExtent l="0" t="0" r="7620" b="0"/>
-            <wp:docPr id="184554432" name="Imagen 1"/>
+          <wp:inline distT="0" distB="0" distL="0" distR="0" wp14:anchorId="0813F438" wp14:editId="5362C3B8">
+            <wp:extent cx="5612130" cy="1745615"/>
+            <wp:effectExtent l="0" t="0" r="7620" b="6985"/>
+            <wp:docPr id="2012108328" name="Imagen 1" descr="Texto&#10;&#10;Descripción generada automáticamente"/>
             <wp:cNvGraphicFramePr>
               <a:graphicFrameLocks xmlns:a="http://schemas.openxmlformats.org/drawingml/2006/main" noChangeAspect="1"/>
             </wp:cNvGraphicFramePr>
@@ -153,7 +161,7 @@
               <a:graphicData uri="http://schemas.openxmlformats.org/drawingml/2006/picture">
                 <pic:pic xmlns:pic="http://schemas.openxmlformats.org/drawingml/2006/picture">
                   <pic:nvPicPr>
-                    <pic:cNvPr id="184554432" name=""/>
+                    <pic:cNvPr id="2012108328" name="Imagen 1" descr="Texto&#10;&#10;Descripción generada automáticamente"/>
                     <pic:cNvPicPr/>
                   </pic:nvPicPr>
                   <pic:blipFill>
@@ -165,7 +173,7 @@
                   <pic:spPr>
                     <a:xfrm>
                       <a:off x="0" y="0"/>
-                      <a:ext cx="5612130" cy="1639570"/>
+                      <a:ext cx="5612130" cy="1745615"/>
                     </a:xfrm>
                     <a:prstGeom prst="rect">
                       <a:avLst/>
@@ -182,13 +190,21 @@
       <w:pPr>
         <w:pStyle w:val="Ttulo1APA"/>
         <w:jc w:val="left"/>
-      </w:pPr>
-      <w:r>
+        <w:rPr>
+          <w:b w:val="0"/>
+          <w:bCs/>
+        </w:rPr>
+      </w:pPr>
+      <w:r>
+        <w:rPr>
+          <w:b w:val="0"/>
+          <w:bCs/>
+        </w:rPr>
         <w:drawing>
-          <wp:inline distT="0" distB="0" distL="0" distR="0" wp14:anchorId="2E8C0825" wp14:editId="5248D4A9">
-            <wp:extent cx="5612130" cy="2206625"/>
-            <wp:effectExtent l="0" t="0" r="7620" b="3175"/>
-            <wp:docPr id="2064067063" name="Imagen 1" descr="Captura de pantalla de computadora&#10;&#10;Descripción generada automáticamente"/>
+          <wp:inline distT="0" distB="0" distL="0" distR="0" wp14:anchorId="0F4C33CA" wp14:editId="4BA2B8A6">
+            <wp:extent cx="5612130" cy="3240405"/>
+            <wp:effectExtent l="0" t="0" r="7620" b="0"/>
+            <wp:docPr id="1544761213" name="Imagen 1"/>
             <wp:cNvGraphicFramePr>
               <a:graphicFrameLocks xmlns:a="http://schemas.openxmlformats.org/drawingml/2006/main" noChangeAspect="1"/>
             </wp:cNvGraphicFramePr>
@@ -196,7 +212,7 @@
               <a:graphicData uri="http://schemas.openxmlformats.org/drawingml/2006/picture">
                 <pic:pic xmlns:pic="http://schemas.openxmlformats.org/drawingml/2006/picture">
                   <pic:nvPicPr>
-                    <pic:cNvPr id="2064067063" name="Imagen 1" descr="Captura de pantalla de computadora&#10;&#10;Descripción generada automáticamente"/>
+                    <pic:cNvPr id="1544761213" name=""/>
                     <pic:cNvPicPr/>
                   </pic:nvPicPr>
                   <pic:blipFill>
@@ -208,7 +224,7 @@
                   <pic:spPr>
                     <a:xfrm>
                       <a:off x="0" y="0"/>
-                      <a:ext cx="5612130" cy="2206625"/>
+                      <a:ext cx="5612130" cy="3240405"/>
                     </a:xfrm>
                     <a:prstGeom prst="rect">
                       <a:avLst/>
@@ -225,13 +241,22 @@
       <w:pPr>
         <w:pStyle w:val="Ttulo1APA"/>
         <w:jc w:val="left"/>
-      </w:pPr>
-      <w:r>
+        <w:rPr>
+          <w:b w:val="0"/>
+          <w:bCs/>
+        </w:rPr>
+      </w:pPr>
+      <w:r>
+        <w:rPr>
+          <w:b w:val="0"/>
+          <w:bCs/>
+        </w:rPr>
+        <w:lastRenderedPageBreak/>
         <w:drawing>
-          <wp:inline distT="0" distB="0" distL="0" distR="0" wp14:anchorId="1E21C02C" wp14:editId="558F1B48">
-            <wp:extent cx="5612130" cy="1546860"/>
-            <wp:effectExtent l="0" t="0" r="7620" b="0"/>
-            <wp:docPr id="1312660522" name="Imagen 1"/>
+          <wp:inline distT="0" distB="0" distL="0" distR="0" wp14:anchorId="49AFFCCF" wp14:editId="4F7510FD">
+            <wp:extent cx="5612130" cy="2737485"/>
+            <wp:effectExtent l="0" t="0" r="7620" b="5715"/>
+            <wp:docPr id="1848162738" name="Imagen 1" descr="Captura de pantalla de computadora&#10;&#10;Descripción generada automáticamente con confianza media"/>
             <wp:cNvGraphicFramePr>
               <a:graphicFrameLocks xmlns:a="http://schemas.openxmlformats.org/drawingml/2006/main" noChangeAspect="1"/>
             </wp:cNvGraphicFramePr>
@@ -239,7 +264,7 @@
               <a:graphicData uri="http://schemas.openxmlformats.org/drawingml/2006/picture">
                 <pic:pic xmlns:pic="http://schemas.openxmlformats.org/drawingml/2006/picture">
                   <pic:nvPicPr>
-                    <pic:cNvPr id="1312660522" name=""/>
+                    <pic:cNvPr id="1848162738" name="Imagen 1" descr="Captura de pantalla de computadora&#10;&#10;Descripción generada automáticamente con confianza media"/>
                     <pic:cNvPicPr/>
                   </pic:nvPicPr>
                   <pic:blipFill>
@@ -251,7 +276,7 @@
                   <pic:spPr>
                     <a:xfrm>
                       <a:off x="0" y="0"/>
-                      <a:ext cx="5612130" cy="1546860"/>
+                      <a:ext cx="5612130" cy="2737485"/>
                     </a:xfrm>
                     <a:prstGeom prst="rect">
                       <a:avLst/>
@@ -278,7 +303,6 @@
           <w:b w:val="0"/>
           <w:bCs/>
         </w:rPr>
-        <w:lastRenderedPageBreak/>
         <w:t>Consulta 2</w:t>
       </w:r>
     </w:p>
@@ -297,10 +321,10 @@
           <w:bCs/>
         </w:rPr>
         <w:drawing>
-          <wp:inline distT="0" distB="0" distL="0" distR="0" wp14:anchorId="48E875BA" wp14:editId="18F94BF2">
-            <wp:extent cx="5572903" cy="2257740"/>
-            <wp:effectExtent l="0" t="0" r="8890" b="9525"/>
-            <wp:docPr id="1646054415" name="Imagen 1" descr="Texto&#10;&#10;Descripción generada automáticamente"/>
+          <wp:inline distT="0" distB="0" distL="0" distR="0" wp14:anchorId="09B63853" wp14:editId="1861A4D3">
+            <wp:extent cx="5612130" cy="2135505"/>
+            <wp:effectExtent l="0" t="0" r="7620" b="0"/>
+            <wp:docPr id="2074794281" name="Imagen 1" descr="Pantalla de computadora con letras&#10;&#10;Descripción generada automáticamente con confianza media"/>
             <wp:cNvGraphicFramePr>
               <a:graphicFrameLocks xmlns:a="http://schemas.openxmlformats.org/drawingml/2006/main" noChangeAspect="1"/>
             </wp:cNvGraphicFramePr>
@@ -308,7 +332,7 @@
               <a:graphicData uri="http://schemas.openxmlformats.org/drawingml/2006/picture">
                 <pic:pic xmlns:pic="http://schemas.openxmlformats.org/drawingml/2006/picture">
                   <pic:nvPicPr>
-                    <pic:cNvPr id="1646054415" name="Imagen 1" descr="Texto&#10;&#10;Descripción generada automáticamente"/>
+                    <pic:cNvPr id="2074794281" name="Imagen 1" descr="Pantalla de computadora con letras&#10;&#10;Descripción generada automáticamente con confianza media"/>
                     <pic:cNvPicPr/>
                   </pic:nvPicPr>
                   <pic:blipFill>
@@ -320,7 +344,7 @@
                   <pic:spPr>
                     <a:xfrm>
                       <a:off x="0" y="0"/>
-                      <a:ext cx="5572903" cy="2257740"/>
+                      <a:ext cx="5612130" cy="2135505"/>
                     </a:xfrm>
                     <a:prstGeom prst="rect">
                       <a:avLst/>
@@ -334,12 +358,25 @@
       </w:r>
     </w:p>
     <w:p>
-      <w:r>
+      <w:pPr>
+        <w:pStyle w:val="Ttulo1APA"/>
+        <w:jc w:val="left"/>
+        <w:rPr>
+          <w:b w:val="0"/>
+          <w:bCs/>
+        </w:rPr>
+      </w:pPr>
+      <w:r>
+        <w:rPr>
+          <w:b w:val="0"/>
+          <w:bCs/>
+        </w:rPr>
+        <w:lastRenderedPageBreak/>
         <w:drawing>
-          <wp:inline distT="0" distB="0" distL="0" distR="0" wp14:anchorId="3F982636" wp14:editId="4D01DC05">
-            <wp:extent cx="5612130" cy="3918585"/>
-            <wp:effectExtent l="0" t="0" r="7620" b="5715"/>
-            <wp:docPr id="300774361" name="Imagen 1"/>
+          <wp:inline distT="0" distB="0" distL="0" distR="0" wp14:anchorId="780054A8" wp14:editId="3A8735B8">
+            <wp:extent cx="5612130" cy="2906395"/>
+            <wp:effectExtent l="0" t="0" r="7620" b="8255"/>
+            <wp:docPr id="1794386890" name="Imagen 1" descr="Imagen que contiene computadora&#10;&#10;Descripción generada automáticamente"/>
             <wp:cNvGraphicFramePr>
               <a:graphicFrameLocks xmlns:a="http://schemas.openxmlformats.org/drawingml/2006/main" noChangeAspect="1"/>
             </wp:cNvGraphicFramePr>
@@ -347,7 +384,7 @@
               <a:graphicData uri="http://schemas.openxmlformats.org/drawingml/2006/picture">
                 <pic:pic xmlns:pic="http://schemas.openxmlformats.org/drawingml/2006/picture">
                   <pic:nvPicPr>
-                    <pic:cNvPr id="300774361" name=""/>
+                    <pic:cNvPr id="1794386890" name="Imagen 1" descr="Imagen que contiene computadora&#10;&#10;Descripción generada automáticamente"/>
                     <pic:cNvPicPr/>
                   </pic:nvPicPr>
                   <pic:blipFill>
@@ -359,7 +396,7 @@
                   <pic:spPr>
                     <a:xfrm>
                       <a:off x="0" y="0"/>
-                      <a:ext cx="5612130" cy="3918585"/>
+                      <a:ext cx="5612130" cy="2906395"/>
                     </a:xfrm>
                     <a:prstGeom prst="rect">
                       <a:avLst/>
@@ -374,12 +411,11 @@
     </w:p>
     <w:p>
       <w:r>
-        <w:lastRenderedPageBreak/>
         <w:drawing>
-          <wp:inline distT="0" distB="0" distL="0" distR="0" wp14:anchorId="29C96E0E" wp14:editId="38CF5F37">
-            <wp:extent cx="5612130" cy="2498090"/>
-            <wp:effectExtent l="0" t="0" r="7620" b="0"/>
-            <wp:docPr id="1221616027" name="Imagen 1" descr="Captura de pantalla de computadora&#10;&#10;Descripción generada automáticamente con confianza media"/>
+          <wp:inline distT="0" distB="0" distL="0" distR="0" wp14:anchorId="216DF40C" wp14:editId="395366FC">
+            <wp:extent cx="5612130" cy="3539490"/>
+            <wp:effectExtent l="0" t="0" r="7620" b="3810"/>
+            <wp:docPr id="364274908" name="Imagen 1"/>
             <wp:cNvGraphicFramePr>
               <a:graphicFrameLocks xmlns:a="http://schemas.openxmlformats.org/drawingml/2006/main" noChangeAspect="1"/>
             </wp:cNvGraphicFramePr>
@@ -387,7 +423,7 @@
               <a:graphicData uri="http://schemas.openxmlformats.org/drawingml/2006/picture">
                 <pic:pic xmlns:pic="http://schemas.openxmlformats.org/drawingml/2006/picture">
                   <pic:nvPicPr>
-                    <pic:cNvPr id="1221616027" name="Imagen 1" descr="Captura de pantalla de computadora&#10;&#10;Descripción generada automáticamente con confianza media"/>
+                    <pic:cNvPr id="364274908" name=""/>
                     <pic:cNvPicPr/>
                   </pic:nvPicPr>
                   <pic:blipFill>
@@ -399,7 +435,7 @@
                   <pic:spPr>
                     <a:xfrm>
                       <a:off x="0" y="0"/>
-                      <a:ext cx="5612130" cy="2498090"/>
+                      <a:ext cx="5612130" cy="3539490"/>
                     </a:xfrm>
                     <a:prstGeom prst="rect">
                       <a:avLst/>
@@ -412,6 +448,7 @@
         </w:drawing>
       </w:r>
     </w:p>
+    <w:p/>
     <w:p>
       <w:pPr>
         <w:rPr>
@@ -447,9 +484,11 @@
       <w:r>
         <w:rPr>
           <w:rFonts w:ascii="Arial" w:hAnsi="Arial" w:cs="Arial"/>
+          <w:noProof/>
           <w:sz w:val="24"/>
           <w:szCs w:val="24"/>
         </w:rPr>
+        <w:lastRenderedPageBreak/>
         <w:drawing>
           <wp:inline distT="0" distB="0" distL="0" distR="0" wp14:anchorId="406850E9" wp14:editId="32117D6A">
             <wp:extent cx="5612130" cy="2102485"/>
@@ -498,10 +537,10 @@
       <w:r>
         <w:rPr>
           <w:rFonts w:ascii="Arial" w:hAnsi="Arial" w:cs="Arial"/>
+          <w:noProof/>
           <w:sz w:val="24"/>
           <w:szCs w:val="24"/>
         </w:rPr>
-        <w:lastRenderedPageBreak/>
         <w:drawing>
           <wp:inline distT="0" distB="0" distL="0" distR="0" wp14:anchorId="480F71AE" wp14:editId="0A4DC77B">
             <wp:extent cx="5612130" cy="3434715"/>
@@ -550,9 +589,11 @@
       <w:r>
         <w:rPr>
           <w:rFonts w:ascii="Arial" w:hAnsi="Arial" w:cs="Arial"/>
+          <w:noProof/>
           <w:sz w:val="24"/>
           <w:szCs w:val="24"/>
         </w:rPr>
+        <w:lastRenderedPageBreak/>
         <w:drawing>
           <wp:inline distT="0" distB="0" distL="0" distR="0" wp14:anchorId="342490C8" wp14:editId="69A216D3">
             <wp:extent cx="5612130" cy="3159125"/>

</xml_diff>

<commit_message>
Actualización de documento de las mejoras
</commit_message>
<xml_diff>
--- a/mejoras_de_desempeño.docx
+++ b/mejoras_de_desempeño.docx
@@ -5,11 +5,14 @@
     <w:p>
       <w:pPr>
         <w:pStyle w:val="Ttulo2APA"/>
+        <w:spacing w:line="276" w:lineRule="auto"/>
         <w:rPr>
           <w:b w:val="0"/>
           <w:bCs/>
         </w:rPr>
       </w:pPr>
+      <w:bookmarkStart w:id="0" w:name="_Hlk144889865"/>
+      <w:bookmarkEnd w:id="0"/>
       <w:r>
         <w:rPr>
           <w:b w:val="0"/>
@@ -21,6 +24,7 @@
     <w:p>
       <w:pPr>
         <w:pStyle w:val="Ttulo2APA"/>
+        <w:spacing w:line="276" w:lineRule="auto"/>
         <w:rPr>
           <w:b w:val="0"/>
           <w:bCs/>
@@ -37,6 +41,7 @@
     <w:p>
       <w:pPr>
         <w:pStyle w:val="Ttulo2APA"/>
+        <w:spacing w:line="276" w:lineRule="auto"/>
         <w:rPr>
           <w:rFonts w:cs="Arial"/>
           <w:b w:val="0"/>
@@ -112,49 +117,112 @@
     <w:p>
       <w:pPr>
         <w:pStyle w:val="Ttulo1APA"/>
+      </w:pPr>
+    </w:p>
+    <w:p>
+      <w:pPr>
+        <w:pStyle w:val="Ttulo1APA"/>
+      </w:pPr>
+      <w:r>
+        <w:t>POSTGRES</w:t>
+      </w:r>
+    </w:p>
+    <w:p>
+      <w:pPr>
+        <w:pStyle w:val="Ttulo1APA"/>
+      </w:pPr>
+      <w:r>
+        <w:t>IMPLEMENTACIÓN DE LAS CONSULTAS</w:t>
+      </w:r>
+    </w:p>
+    <w:p>
+      <w:pPr>
+        <w:pStyle w:val="Ttulo1APA"/>
+      </w:pPr>
+    </w:p>
+    <w:p>
+      <w:pPr>
+        <w:pStyle w:val="Ttulo1APA"/>
+      </w:pPr>
+      <w:r>
+        <w:t>CONSULTA</w:t>
+      </w:r>
+      <w:r>
+        <w:t xml:space="preserve"> 1</w:t>
+      </w:r>
+    </w:p>
+    <w:p>
+      <w:pPr>
+        <w:pStyle w:val="Ttulo1APA"/>
         <w:jc w:val="left"/>
       </w:pPr>
       <w:r>
-        <w:t>ESQUEMA INICIAL</w:t>
+        <w:t>E</w:t>
+      </w:r>
+      <w:r>
+        <w:t>sta consulta inicialmente no tenía como mínimo 4 tablas, entonces se cambió un poco la estructura de la consulta</w:t>
       </w:r>
     </w:p>
     <w:p>
       <w:pPr>
         <w:pStyle w:val="Ttulo1APA"/>
         <w:jc w:val="left"/>
-        <w:rPr>
-          <w:b w:val="0"/>
-          <w:bCs/>
-        </w:rPr>
-      </w:pPr>
-      <w:r>
-        <w:rPr>
-          <w:b w:val="0"/>
-          <w:bCs/>
-        </w:rPr>
-        <w:t>Consulta 1</w:t>
-      </w:r>
-    </w:p>
-    <w:p>
-      <w:pPr>
-        <w:pStyle w:val="Ttulo1APA"/>
-        <w:jc w:val="left"/>
-        <w:rPr>
-          <w:b w:val="0"/>
-          <w:bCs/>
-        </w:rPr>
-      </w:pPr>
-      <w:r>
-        <w:rPr>
-          <w:b w:val="0"/>
+      </w:pPr>
+      <w:r>
+        <w:t>Antes:</w:t>
+      </w:r>
+      <w:r>
+        <w:t xml:space="preserve"> ¿Cuál es el promedio de los salarios por nivel de experiencia y año de trabajo?</w:t>
+      </w:r>
+    </w:p>
+    <w:p>
+      <w:pPr>
+        <w:pStyle w:val="HTMLconformatoprevio"/>
+        <w:shd w:val="clear" w:color="auto" w:fill="1E1F22"/>
+        <w:rPr>
+          <w:b/>
           <w:bCs/>
           <w:noProof/>
         </w:rPr>
+      </w:pPr>
+      <w:r>
+        <w:rPr>
+          <w:b/>
+          <w:bCs/>
+        </w:rPr>
+        <w:t>Ahora:</w:t>
+      </w:r>
+      <w:r>
+        <w:rPr>
+          <w:color w:val="7A7E85"/>
+        </w:rPr>
+        <w:t xml:space="preserve"> </w:t>
+      </w:r>
+      <w:r>
+        <w:rPr>
+          <w:color w:val="7A7E85"/>
+        </w:rPr>
+        <w:t>--¿Cuál es el promedio de los salarios por nivel de experiencia, año de trabajo y ubicación de la empresa?</w:t>
+      </w:r>
+      <w:r>
+        <w:rPr>
+          <w:b/>
+          <w:bCs/>
+          <w:noProof/>
+        </w:rPr>
+        <w:t xml:space="preserve"> </w:t>
+      </w:r>
+      <w:r>
+        <w:rPr>
+          <w:b/>
+          <w:bCs/>
+          <w:noProof/>
+        </w:rPr>
         <w:drawing>
-          <wp:inline distT="0" distB="0" distL="0" distR="0" wp14:anchorId="6FF4DCC7" wp14:editId="0DE305B7">
-            <wp:extent cx="5612130" cy="1779270"/>
-            <wp:effectExtent l="0" t="0" r="7620" b="0"/>
-            <wp:docPr id="2144572994" name="Imagen 1"/>
+          <wp:inline distT="0" distB="0" distL="0" distR="0" wp14:anchorId="351E399B" wp14:editId="5FD7FEF0">
+            <wp:extent cx="5612130" cy="1579880"/>
+            <wp:effectExtent l="0" t="0" r="7620" b="1270"/>
+            <wp:docPr id="2144572994" name="Imagen 1" descr="Texto&#10;&#10;Descripción generada automáticamente"/>
             <wp:cNvGraphicFramePr>
               <a:graphicFrameLocks xmlns:a="http://schemas.openxmlformats.org/drawingml/2006/main" noChangeAspect="1"/>
             </wp:cNvGraphicFramePr>
@@ -162,23 +230,30 @@
               <a:graphicData uri="http://schemas.openxmlformats.org/drawingml/2006/picture">
                 <pic:pic xmlns:pic="http://schemas.openxmlformats.org/drawingml/2006/picture">
                   <pic:nvPicPr>
-                    <pic:cNvPr id="2144572994" name=""/>
+                    <pic:cNvPr id="2144572994" name="Imagen 1" descr="Texto&#10;&#10;Descripción generada automáticamente"/>
                     <pic:cNvPicPr/>
                   </pic:nvPicPr>
-                  <pic:blipFill>
+                  <pic:blipFill rotWithShape="1">
                     <a:blip r:embed="rId4"/>
-                    <a:stretch>
-                      <a:fillRect/>
-                    </a:stretch>
+                    <a:srcRect t="11172"/>
+                    <a:stretch/>
                   </pic:blipFill>
-                  <pic:spPr>
+                  <pic:spPr bwMode="auto">
                     <a:xfrm>
                       <a:off x="0" y="0"/>
-                      <a:ext cx="5612130" cy="1779270"/>
+                      <a:ext cx="5612130" cy="1579880"/>
                     </a:xfrm>
                     <a:prstGeom prst="rect">
                       <a:avLst/>
                     </a:prstGeom>
+                    <a:ln>
+                      <a:noFill/>
+                    </a:ln>
+                    <a:extLst>
+                      <a:ext uri="{53640926-AAD7-44D8-BBD7-CCE9431645EC}">
+                        <a14:shadowObscured xmlns:a14="http://schemas.microsoft.com/office/drawing/2010/main"/>
+                      </a:ext>
+                    </a:extLst>
                   </pic:spPr>
                 </pic:pic>
               </a:graphicData>
@@ -186,26 +261,17 @@
           </wp:inline>
         </w:drawing>
       </w:r>
-    </w:p>
-    <w:p>
-      <w:pPr>
-        <w:pStyle w:val="Ttulo1APA"/>
-        <w:jc w:val="left"/>
-        <w:rPr>
-          <w:b w:val="0"/>
-          <w:bCs/>
-        </w:rPr>
-      </w:pPr>
-      <w:r>
-        <w:rPr>
-          <w:b w:val="0"/>
-          <w:bCs/>
+      <w:r>
+        <w:rPr>
+          <w:b/>
+          <w:bCs/>
+          <w:noProof/>
         </w:rPr>
         <w:drawing>
-          <wp:inline distT="0" distB="0" distL="0" distR="0" wp14:anchorId="1211B8D7" wp14:editId="0856BCE3">
+          <wp:inline distT="0" distB="0" distL="0" distR="0" wp14:anchorId="54824F81" wp14:editId="49D84C43">
             <wp:extent cx="5612130" cy="2710815"/>
             <wp:effectExtent l="0" t="0" r="7620" b="0"/>
-            <wp:docPr id="1881898641" name="Imagen 1"/>
+            <wp:docPr id="1881898641" name="Imagen 1" descr="Imagen que contiene electrónica, computadora&#10;&#10;Descripción generada automáticamente"/>
             <wp:cNvGraphicFramePr>
               <a:graphicFrameLocks xmlns:a="http://schemas.openxmlformats.org/drawingml/2006/main" noChangeAspect="1"/>
             </wp:cNvGraphicFramePr>
@@ -213,7 +279,7 @@
               <a:graphicData uri="http://schemas.openxmlformats.org/drawingml/2006/picture">
                 <pic:pic xmlns:pic="http://schemas.openxmlformats.org/drawingml/2006/picture">
                   <pic:nvPicPr>
-                    <pic:cNvPr id="1881898641" name=""/>
+                    <pic:cNvPr id="1881898641" name="Imagen 1" descr="Imagen que contiene electrónica, computadora&#10;&#10;Descripción generada automáticamente"/>
                     <pic:cNvPicPr/>
                   </pic:nvPicPr>
                   <pic:blipFill>
@@ -240,22 +306,370 @@
     </w:p>
     <w:p>
       <w:pPr>
-        <w:pStyle w:val="Ttulo1APA"/>
-        <w:jc w:val="left"/>
-        <w:rPr>
-          <w:b w:val="0"/>
-          <w:bCs/>
-        </w:rPr>
-      </w:pPr>
-      <w:r>
-        <w:rPr>
-          <w:b w:val="0"/>
+        <w:pStyle w:val="HTMLconformatoprevio"/>
+        <w:shd w:val="clear" w:color="auto" w:fill="1E1F22"/>
+        <w:rPr>
+          <w:color w:val="BCBEC4"/>
+        </w:rPr>
+      </w:pPr>
+    </w:p>
+    <w:p>
+      <w:pPr>
+        <w:pStyle w:val="Ttulo1APA"/>
+      </w:pPr>
+    </w:p>
+    <w:p>
+      <w:pPr>
+        <w:pStyle w:val="Ttulo1APA"/>
+      </w:pPr>
+    </w:p>
+    <w:p>
+      <w:pPr>
+        <w:pStyle w:val="Ttulo1APA"/>
+      </w:pPr>
+      <w:r>
+        <w:t>CONSULTA</w:t>
+      </w:r>
+      <w:r>
+        <w:t xml:space="preserve"> 2</w:t>
+      </w:r>
+    </w:p>
+    <w:p>
+      <w:pPr>
+        <w:pStyle w:val="HTMLconformatoprevio"/>
+        <w:shd w:val="clear" w:color="auto" w:fill="1E1F22"/>
+        <w:rPr>
+          <w:b/>
           <w:bCs/>
           <w:noProof/>
+        </w:rPr>
+      </w:pPr>
+      <w:r>
+        <w:rPr>
+          <w:color w:val="7A7E85"/>
+        </w:rPr>
+        <w:t>¿Cuál es la cantidad de empleados en estado "</w:t>
+      </w:r>
+      <w:proofErr w:type="spellStart"/>
+      <w:r>
+        <w:rPr>
+          <w:color w:val="7A7E85"/>
+        </w:rPr>
+        <w:t>On</w:t>
+      </w:r>
+      <w:proofErr w:type="spellEnd"/>
+      <w:r>
+        <w:rPr>
+          <w:color w:val="7A7E85"/>
+        </w:rPr>
+        <w:t xml:space="preserve"> </w:t>
+      </w:r>
+      <w:proofErr w:type="spellStart"/>
+      <w:r>
+        <w:rPr>
+          <w:color w:val="7A7E85"/>
+        </w:rPr>
+        <w:t>Leave</w:t>
+      </w:r>
+      <w:proofErr w:type="spellEnd"/>
+      <w:r>
+        <w:rPr>
+          <w:color w:val="7A7E85"/>
+        </w:rPr>
+        <w:t>" por ubicación y tamaño de Empresa?</w:t>
+      </w:r>
+      <w:r>
+        <w:rPr>
+          <w:b/>
+          <w:bCs/>
+          <w:noProof/>
+        </w:rPr>
+        <w:t xml:space="preserve"> </w:t>
+      </w:r>
+      <w:r>
+        <w:rPr>
+          <w:b/>
+          <w:bCs/>
+          <w:noProof/>
+        </w:rPr>
+        <w:drawing>
+          <wp:inline distT="0" distB="0" distL="0" distR="0" wp14:anchorId="4471C58D" wp14:editId="379D8CD1">
+            <wp:extent cx="5239910" cy="1843199"/>
+            <wp:effectExtent l="0" t="0" r="0" b="5080"/>
+            <wp:docPr id="1449326424" name="Imagen 1" descr="Texto&#10;&#10;Descripción generada automáticamente"/>
+            <wp:cNvGraphicFramePr>
+              <a:graphicFrameLocks xmlns:a="http://schemas.openxmlformats.org/drawingml/2006/main" noChangeAspect="1"/>
+            </wp:cNvGraphicFramePr>
+            <a:graphic xmlns:a="http://schemas.openxmlformats.org/drawingml/2006/main">
+              <a:graphicData uri="http://schemas.openxmlformats.org/drawingml/2006/picture">
+                <pic:pic xmlns:pic="http://schemas.openxmlformats.org/drawingml/2006/picture">
+                  <pic:nvPicPr>
+                    <pic:cNvPr id="1449326424" name="Imagen 1" descr="Texto&#10;&#10;Descripción generada automáticamente"/>
+                    <pic:cNvPicPr/>
+                  </pic:nvPicPr>
+                  <pic:blipFill rotWithShape="1">
+                    <a:blip r:embed="rId6"/>
+                    <a:srcRect t="10458"/>
+                    <a:stretch/>
+                  </pic:blipFill>
+                  <pic:spPr bwMode="auto">
+                    <a:xfrm>
+                      <a:off x="0" y="0"/>
+                      <a:ext cx="5239910" cy="1843199"/>
+                    </a:xfrm>
+                    <a:prstGeom prst="rect">
+                      <a:avLst/>
+                    </a:prstGeom>
+                    <a:ln>
+                      <a:noFill/>
+                    </a:ln>
+                    <a:extLst>
+                      <a:ext uri="{53640926-AAD7-44D8-BBD7-CCE9431645EC}">
+                        <a14:shadowObscured xmlns:a14="http://schemas.microsoft.com/office/drawing/2010/main"/>
+                      </a:ext>
+                    </a:extLst>
+                  </pic:spPr>
+                </pic:pic>
+              </a:graphicData>
+            </a:graphic>
+          </wp:inline>
+        </w:drawing>
+      </w:r>
+      <w:r>
+        <w:rPr>
+          <w:b/>
+          <w:bCs/>
+          <w:noProof/>
+        </w:rPr>
+        <w:drawing>
+          <wp:inline distT="0" distB="0" distL="0" distR="0" wp14:anchorId="530086A9" wp14:editId="74DAFC13">
+            <wp:extent cx="5612130" cy="2937510"/>
+            <wp:effectExtent l="0" t="0" r="7620" b="0"/>
+            <wp:docPr id="1465364156" name="Imagen 1" descr="Captura de pantalla de computadora&#10;&#10;Descripción generada automáticamente"/>
+            <wp:cNvGraphicFramePr>
+              <a:graphicFrameLocks xmlns:a="http://schemas.openxmlformats.org/drawingml/2006/main" noChangeAspect="1"/>
+            </wp:cNvGraphicFramePr>
+            <a:graphic xmlns:a="http://schemas.openxmlformats.org/drawingml/2006/main">
+              <a:graphicData uri="http://schemas.openxmlformats.org/drawingml/2006/picture">
+                <pic:pic xmlns:pic="http://schemas.openxmlformats.org/drawingml/2006/picture">
+                  <pic:nvPicPr>
+                    <pic:cNvPr id="1465364156" name="Imagen 1" descr="Captura de pantalla de computadora&#10;&#10;Descripción generada automáticamente"/>
+                    <pic:cNvPicPr/>
+                  </pic:nvPicPr>
+                  <pic:blipFill>
+                    <a:blip r:embed="rId7"/>
+                    <a:stretch>
+                      <a:fillRect/>
+                    </a:stretch>
+                  </pic:blipFill>
+                  <pic:spPr>
+                    <a:xfrm>
+                      <a:off x="0" y="0"/>
+                      <a:ext cx="5612130" cy="2937510"/>
+                    </a:xfrm>
+                    <a:prstGeom prst="rect">
+                      <a:avLst/>
+                    </a:prstGeom>
+                  </pic:spPr>
+                </pic:pic>
+              </a:graphicData>
+            </a:graphic>
+          </wp:inline>
+        </w:drawing>
+      </w:r>
+    </w:p>
+    <w:p>
+      <w:pPr>
+        <w:spacing w:line="276" w:lineRule="auto"/>
+        <w:rPr>
+          <w:rFonts w:ascii="Arial" w:hAnsi="Arial" w:cs="Arial"/>
+          <w:sz w:val="24"/>
+          <w:szCs w:val="24"/>
+        </w:rPr>
+      </w:pPr>
+    </w:p>
+    <w:p>
+      <w:pPr>
+        <w:spacing w:line="276" w:lineRule="auto"/>
+        <w:jc w:val="center"/>
+        <w:rPr>
+          <w:rFonts w:ascii="Arial" w:hAnsi="Arial" w:cs="Arial"/>
+          <w:b/>
+          <w:bCs/>
+          <w:sz w:val="24"/>
+          <w:szCs w:val="24"/>
+        </w:rPr>
+      </w:pPr>
+      <w:r>
+        <w:rPr>
+          <w:rFonts w:ascii="Arial" w:hAnsi="Arial" w:cs="Arial"/>
+          <w:b/>
+          <w:bCs/>
+          <w:sz w:val="24"/>
+          <w:szCs w:val="24"/>
+        </w:rPr>
+        <w:t>CONSULTA</w:t>
+      </w:r>
+      <w:r>
+        <w:rPr>
+          <w:rFonts w:ascii="Arial" w:hAnsi="Arial" w:cs="Arial"/>
+          <w:b/>
+          <w:bCs/>
+          <w:sz w:val="24"/>
+          <w:szCs w:val="24"/>
+        </w:rPr>
+        <w:t xml:space="preserve"> 3</w:t>
+      </w:r>
+    </w:p>
+    <w:p>
+      <w:pPr>
+        <w:pStyle w:val="HTMLconformatoprevio"/>
+        <w:shd w:val="clear" w:color="auto" w:fill="1E1F22"/>
+        <w:rPr>
+          <w:color w:val="BCBEC4"/>
+        </w:rPr>
+      </w:pPr>
+      <w:r>
+        <w:rPr>
+          <w:color w:val="7A7E85"/>
+        </w:rPr>
+        <w:t>¿Cuál es el análisis de empleados remotos (100%) por título de trabajo y tamaño de empresa?</w:t>
+      </w:r>
+      <w:r>
+        <w:rPr>
+          <w:rFonts w:ascii="Arial" w:hAnsi="Arial" w:cs="Arial"/>
+          <w:noProof/>
+          <w:sz w:val="24"/>
+          <w:szCs w:val="24"/>
+        </w:rPr>
+        <w:t xml:space="preserve"> </w:t>
+      </w:r>
+      <w:r>
+        <w:rPr>
+          <w:rFonts w:ascii="Arial" w:hAnsi="Arial" w:cs="Arial"/>
+          <w:noProof/>
+          <w:sz w:val="24"/>
+          <w:szCs w:val="24"/>
         </w:rPr>
         <w:lastRenderedPageBreak/>
         <w:drawing>
-          <wp:inline distT="0" distB="0" distL="0" distR="0" wp14:anchorId="49AFFCCF" wp14:editId="4F7510FD">
+          <wp:inline distT="0" distB="0" distL="0" distR="0" wp14:anchorId="3E7259F0" wp14:editId="28852469">
+            <wp:extent cx="5510463" cy="1895430"/>
+            <wp:effectExtent l="0" t="0" r="0" b="0"/>
+            <wp:docPr id="1149996503" name="Imagen 1" descr="Texto&#10;&#10;Descripción generada automáticamente"/>
+            <wp:cNvGraphicFramePr>
+              <a:graphicFrameLocks xmlns:a="http://schemas.openxmlformats.org/drawingml/2006/main" noChangeAspect="1"/>
+            </wp:cNvGraphicFramePr>
+            <a:graphic xmlns:a="http://schemas.openxmlformats.org/drawingml/2006/main">
+              <a:graphicData uri="http://schemas.openxmlformats.org/drawingml/2006/picture">
+                <pic:pic xmlns:pic="http://schemas.openxmlformats.org/drawingml/2006/picture">
+                  <pic:nvPicPr>
+                    <pic:cNvPr id="1149996503" name="Imagen 1" descr="Texto&#10;&#10;Descripción generada automáticamente"/>
+                    <pic:cNvPicPr/>
+                  </pic:nvPicPr>
+                  <pic:blipFill rotWithShape="1">
+                    <a:blip r:embed="rId8"/>
+                    <a:srcRect t="7739"/>
+                    <a:stretch/>
+                  </pic:blipFill>
+                  <pic:spPr bwMode="auto">
+                    <a:xfrm>
+                      <a:off x="0" y="0"/>
+                      <a:ext cx="5527656" cy="1901344"/>
+                    </a:xfrm>
+                    <a:prstGeom prst="rect">
+                      <a:avLst/>
+                    </a:prstGeom>
+                    <a:ln>
+                      <a:noFill/>
+                    </a:ln>
+                    <a:extLst>
+                      <a:ext uri="{53640926-AAD7-44D8-BBD7-CCE9431645EC}">
+                        <a14:shadowObscured xmlns:a14="http://schemas.microsoft.com/office/drawing/2010/main"/>
+                      </a:ext>
+                    </a:extLst>
+                  </pic:spPr>
+                </pic:pic>
+              </a:graphicData>
+            </a:graphic>
+          </wp:inline>
+        </w:drawing>
+      </w:r>
+      <w:r>
+        <w:rPr>
+          <w:rFonts w:ascii="Arial" w:hAnsi="Arial" w:cs="Arial"/>
+          <w:noProof/>
+          <w:sz w:val="24"/>
+          <w:szCs w:val="24"/>
+        </w:rPr>
+        <w:drawing>
+          <wp:inline distT="0" distB="0" distL="0" distR="0" wp14:anchorId="4F9ACF4C" wp14:editId="53DD7695">
+            <wp:extent cx="5612130" cy="2996565"/>
+            <wp:effectExtent l="0" t="0" r="7620" b="0"/>
+            <wp:docPr id="2033783001" name="Imagen 1" descr="Captura de pantalla de computadora&#10;&#10;Descripción generada automáticamente"/>
+            <wp:cNvGraphicFramePr>
+              <a:graphicFrameLocks xmlns:a="http://schemas.openxmlformats.org/drawingml/2006/main" noChangeAspect="1"/>
+            </wp:cNvGraphicFramePr>
+            <a:graphic xmlns:a="http://schemas.openxmlformats.org/drawingml/2006/main">
+              <a:graphicData uri="http://schemas.openxmlformats.org/drawingml/2006/picture">
+                <pic:pic xmlns:pic="http://schemas.openxmlformats.org/drawingml/2006/picture">
+                  <pic:nvPicPr>
+                    <pic:cNvPr id="2033783001" name="Imagen 1" descr="Captura de pantalla de computadora&#10;&#10;Descripción generada automáticamente"/>
+                    <pic:cNvPicPr/>
+                  </pic:nvPicPr>
+                  <pic:blipFill>
+                    <a:blip r:embed="rId9"/>
+                    <a:stretch>
+                      <a:fillRect/>
+                    </a:stretch>
+                  </pic:blipFill>
+                  <pic:spPr>
+                    <a:xfrm>
+                      <a:off x="0" y="0"/>
+                      <a:ext cx="5612130" cy="2996565"/>
+                    </a:xfrm>
+                    <a:prstGeom prst="rect">
+                      <a:avLst/>
+                    </a:prstGeom>
+                  </pic:spPr>
+                </pic:pic>
+              </a:graphicData>
+            </a:graphic>
+          </wp:inline>
+        </w:drawing>
+      </w:r>
+    </w:p>
+    <w:p>
+      <w:pPr>
+        <w:pStyle w:val="Ttulo1APA"/>
+      </w:pPr>
+    </w:p>
+    <w:p>
+      <w:pPr>
+        <w:pStyle w:val="Ttulo1APA"/>
+      </w:pPr>
+      <w:r>
+        <w:t>CONSULTA 1</w:t>
+      </w:r>
+    </w:p>
+    <w:p>
+      <w:pPr>
+        <w:pStyle w:val="Ttulo1APA"/>
+      </w:pPr>
+      <w:r>
+        <w:t>PLAN DE MEJORA EN EL ESQUEMA INICIAL</w:t>
+      </w:r>
+    </w:p>
+    <w:p>
+      <w:pPr>
+        <w:pStyle w:val="Ttulo1APA"/>
+      </w:pPr>
+      <w:r>
+        <w:rPr>
+          <w:noProof/>
+        </w:rPr>
+        <w:drawing>
+          <wp:inline distT="0" distB="0" distL="0" distR="0" wp14:anchorId="4C99EC74" wp14:editId="387183DB">
             <wp:extent cx="5612130" cy="2737485"/>
             <wp:effectExtent l="0" t="0" r="7620" b="5715"/>
             <wp:docPr id="1848162738" name="Imagen 1" descr="Captura de pantalla de computadora&#10;&#10;Descripción generada automáticamente con confianza media"/>
@@ -270,7 +684,7 @@
                     <pic:cNvPicPr/>
                   </pic:nvPicPr>
                   <pic:blipFill>
-                    <a:blip r:embed="rId6"/>
+                    <a:blip r:embed="rId10"/>
                     <a:stretch>
                       <a:fillRect/>
                     </a:stretch>
@@ -294,40 +708,29 @@
     <w:p>
       <w:pPr>
         <w:pStyle w:val="Ttulo1APA"/>
-        <w:jc w:val="left"/>
-        <w:rPr>
-          <w:b w:val="0"/>
-          <w:bCs/>
-        </w:rPr>
-      </w:pPr>
-      <w:r>
-        <w:rPr>
-          <w:b w:val="0"/>
-          <w:bCs/>
-        </w:rPr>
-        <w:t>Consulta 2</w:t>
-      </w:r>
-    </w:p>
-    <w:p>
-      <w:pPr>
-        <w:pStyle w:val="Ttulo1APA"/>
-        <w:jc w:val="left"/>
-        <w:rPr>
-          <w:b w:val="0"/>
-          <w:bCs/>
-        </w:rPr>
-      </w:pPr>
-      <w:r>
-        <w:rPr>
-          <w:b w:val="0"/>
-          <w:bCs/>
+      </w:pPr>
+    </w:p>
+    <w:p>
+      <w:pPr>
+        <w:pStyle w:val="Ttulo1APA"/>
+      </w:pPr>
+      <w:r>
+        <w:t>PLAN DE MEJORA EN EL ESQUEMA OPTIMIZADO</w:t>
+      </w:r>
+    </w:p>
+    <w:p>
+      <w:pPr>
+        <w:pStyle w:val="Ttulo1APA"/>
+      </w:pPr>
+      <w:r>
+        <w:rPr>
           <w:noProof/>
         </w:rPr>
         <w:drawing>
-          <wp:inline distT="0" distB="0" distL="0" distR="0" wp14:anchorId="471CF2DE" wp14:editId="72BA3824">
-            <wp:extent cx="5612130" cy="2204720"/>
-            <wp:effectExtent l="0" t="0" r="7620" b="5080"/>
-            <wp:docPr id="1449326424" name="Imagen 1" descr="Texto&#10;&#10;Descripción generada automáticamente"/>
+          <wp:inline distT="0" distB="0" distL="0" distR="0" wp14:anchorId="7138438E" wp14:editId="7B6A2C98">
+            <wp:extent cx="5612130" cy="2944495"/>
+            <wp:effectExtent l="0" t="0" r="7620" b="8255"/>
+            <wp:docPr id="528756922" name="Imagen 1" descr="Texto&#10;&#10;Descripción generada automáticamente"/>
             <wp:cNvGraphicFramePr>
               <a:graphicFrameLocks xmlns:a="http://schemas.openxmlformats.org/drawingml/2006/main" noChangeAspect="1"/>
             </wp:cNvGraphicFramePr>
@@ -335,11 +738,17 @@
               <a:graphicData uri="http://schemas.openxmlformats.org/drawingml/2006/picture">
                 <pic:pic xmlns:pic="http://schemas.openxmlformats.org/drawingml/2006/picture">
                   <pic:nvPicPr>
-                    <pic:cNvPr id="1449326424" name="Imagen 1" descr="Texto&#10;&#10;Descripción generada automáticamente"/>
+                    <pic:cNvPr id="528756922" name="Imagen 1" descr="Texto&#10;&#10;Descripción generada automáticamente"/>
                     <pic:cNvPicPr/>
                   </pic:nvPicPr>
                   <pic:blipFill>
-                    <a:blip r:embed="rId7"/>
+                    <a:blip r:embed="rId11">
+                      <a:extLst>
+                        <a:ext uri="{28A0092B-C50C-407E-A947-70E740481C1C}">
+                          <a14:useLocalDpi xmlns:a14="http://schemas.microsoft.com/office/drawing/2010/main" val="0"/>
+                        </a:ext>
+                      </a:extLst>
+                    </a:blip>
                     <a:stretch>
                       <a:fillRect/>
                     </a:stretch>
@@ -347,7 +756,7 @@
                   <pic:spPr>
                     <a:xfrm>
                       <a:off x="0" y="0"/>
-                      <a:ext cx="5612130" cy="2204720"/>
+                      <a:ext cx="5612130" cy="2944495"/>
                     </a:xfrm>
                     <a:prstGeom prst="rect">
                       <a:avLst/>
@@ -363,56 +772,59 @@
     <w:p>
       <w:pPr>
         <w:pStyle w:val="Ttulo1APA"/>
-        <w:jc w:val="left"/>
-        <w:rPr>
-          <w:b w:val="0"/>
-          <w:bCs/>
-        </w:rPr>
-      </w:pPr>
-      <w:r>
-        <w:rPr>
-          <w:b w:val="0"/>
-          <w:bCs/>
-        </w:rPr>
+      </w:pPr>
+    </w:p>
+    <w:p>
+      <w:pPr>
+        <w:pStyle w:val="Ttulo1APA"/>
+      </w:pPr>
+    </w:p>
+    <w:p>
+      <w:pPr>
+        <w:pStyle w:val="Ttulo1APA"/>
+      </w:pPr>
+    </w:p>
+    <w:p>
+      <w:pPr>
+        <w:pStyle w:val="Ttulo1APA"/>
+      </w:pPr>
+    </w:p>
+    <w:p>
+      <w:pPr>
+        <w:pStyle w:val="Ttulo1APA"/>
+      </w:pPr>
+    </w:p>
+    <w:p>
+      <w:pPr>
+        <w:pStyle w:val="Ttulo1APA"/>
+      </w:pPr>
+    </w:p>
+    <w:p>
+      <w:pPr>
+        <w:pStyle w:val="Ttulo1APA"/>
+      </w:pPr>
+    </w:p>
+    <w:p>
+      <w:pPr>
+        <w:pStyle w:val="Ttulo1APA"/>
+      </w:pPr>
+      <w:r>
         <w:lastRenderedPageBreak/>
-        <w:drawing>
-          <wp:inline distT="0" distB="0" distL="0" distR="0" wp14:anchorId="311979B7" wp14:editId="01D7EC05">
-            <wp:extent cx="5612130" cy="2937510"/>
-            <wp:effectExtent l="0" t="0" r="7620" b="0"/>
-            <wp:docPr id="1465364156" name="Imagen 1"/>
-            <wp:cNvGraphicFramePr>
-              <a:graphicFrameLocks xmlns:a="http://schemas.openxmlformats.org/drawingml/2006/main" noChangeAspect="1"/>
-            </wp:cNvGraphicFramePr>
-            <a:graphic xmlns:a="http://schemas.openxmlformats.org/drawingml/2006/main">
-              <a:graphicData uri="http://schemas.openxmlformats.org/drawingml/2006/picture">
-                <pic:pic xmlns:pic="http://schemas.openxmlformats.org/drawingml/2006/picture">
-                  <pic:nvPicPr>
-                    <pic:cNvPr id="1465364156" name=""/>
-                    <pic:cNvPicPr/>
-                  </pic:nvPicPr>
-                  <pic:blipFill>
-                    <a:blip r:embed="rId8"/>
-                    <a:stretch>
-                      <a:fillRect/>
-                    </a:stretch>
-                  </pic:blipFill>
-                  <pic:spPr>
-                    <a:xfrm>
-                      <a:off x="0" y="0"/>
-                      <a:ext cx="5612130" cy="2937510"/>
-                    </a:xfrm>
-                    <a:prstGeom prst="rect">
-                      <a:avLst/>
-                    </a:prstGeom>
-                  </pic:spPr>
-                </pic:pic>
-              </a:graphicData>
-            </a:graphic>
-          </wp:inline>
-        </w:drawing>
-      </w:r>
-    </w:p>
-    <w:p>
+        <w:t>CONSULTA 2</w:t>
+      </w:r>
+    </w:p>
+    <w:p>
+      <w:pPr>
+        <w:pStyle w:val="Ttulo1APA"/>
+      </w:pPr>
+      <w:r>
+        <w:t>PLAN DE MEJORA EN EL ESQUEMA INICIAL</w:t>
+      </w:r>
+    </w:p>
+    <w:p>
+      <w:pPr>
+        <w:spacing w:line="276" w:lineRule="auto"/>
+      </w:pPr>
       <w:r>
         <w:rPr>
           <w:noProof/>
@@ -433,7 +845,7 @@
                     <pic:cNvPicPr/>
                   </pic:nvPicPr>
                   <pic:blipFill>
-                    <a:blip r:embed="rId9"/>
+                    <a:blip r:embed="rId12"/>
                     <a:stretch>
                       <a:fillRect/>
                     </a:stretch>
@@ -454,18 +866,14 @@
         </w:drawing>
       </w:r>
     </w:p>
-    <w:p/>
-    <w:p>
-      <w:pPr>
+    <w:p>
+      <w:pPr>
+        <w:spacing w:line="276" w:lineRule="auto"/>
+        <w:jc w:val="center"/>
         <w:rPr>
           <w:rFonts w:ascii="Arial" w:hAnsi="Arial" w:cs="Arial"/>
-        </w:rPr>
-      </w:pPr>
-    </w:p>
-    <w:p>
-      <w:pPr>
-        <w:rPr>
-          <w:rFonts w:ascii="Arial" w:hAnsi="Arial" w:cs="Arial"/>
+          <w:b/>
+          <w:bCs/>
           <w:sz w:val="24"/>
           <w:szCs w:val="24"/>
         </w:rPr>
@@ -473,33 +881,32 @@
       <w:r>
         <w:rPr>
           <w:rFonts w:ascii="Arial" w:hAnsi="Arial" w:cs="Arial"/>
+          <w:b/>
+          <w:bCs/>
           <w:sz w:val="24"/>
           <w:szCs w:val="24"/>
         </w:rPr>
-        <w:t>Consulta 3</w:t>
-      </w:r>
-    </w:p>
-    <w:p>
-      <w:pPr>
+        <w:t xml:space="preserve">PLAN DE MEJORA EN EL ESQUEMA </w:t>
+      </w:r>
+      <w:r>
         <w:rPr>
           <w:rFonts w:ascii="Arial" w:hAnsi="Arial" w:cs="Arial"/>
+          <w:b/>
+          <w:bCs/>
           <w:sz w:val="24"/>
           <w:szCs w:val="24"/>
         </w:rPr>
-      </w:pPr>
-      <w:r>
-        <w:rPr>
-          <w:rFonts w:ascii="Arial" w:hAnsi="Arial" w:cs="Arial"/>
+        <w:t>OPTIMIZADO</w:t>
+      </w:r>
+      <w:r>
+        <w:rPr>
           <w:noProof/>
-          <w:sz w:val="24"/>
-          <w:szCs w:val="24"/>
-        </w:rPr>
-        <w:lastRenderedPageBreak/>
+        </w:rPr>
         <w:drawing>
-          <wp:inline distT="0" distB="0" distL="0" distR="0" wp14:anchorId="3E4585ED" wp14:editId="019EACE0">
-            <wp:extent cx="5612130" cy="2092325"/>
-            <wp:effectExtent l="0" t="0" r="7620" b="3175"/>
-            <wp:docPr id="1149996503" name="Imagen 1" descr="Texto&#10;&#10;Descripción generada automáticamente"/>
+          <wp:inline distT="0" distB="0" distL="0" distR="0" wp14:anchorId="7FB356EB" wp14:editId="1E1A7846">
+            <wp:extent cx="5498275" cy="2742294"/>
+            <wp:effectExtent l="0" t="0" r="7620" b="1270"/>
+            <wp:docPr id="1044762909" name="Imagen 2"/>
             <wp:cNvGraphicFramePr>
               <a:graphicFrameLocks xmlns:a="http://schemas.openxmlformats.org/drawingml/2006/main" noChangeAspect="1"/>
             </wp:cNvGraphicFramePr>
@@ -507,11 +914,17 @@
               <a:graphicData uri="http://schemas.openxmlformats.org/drawingml/2006/picture">
                 <pic:pic xmlns:pic="http://schemas.openxmlformats.org/drawingml/2006/picture">
                   <pic:nvPicPr>
-                    <pic:cNvPr id="1149996503" name="Imagen 1" descr="Texto&#10;&#10;Descripción generada automáticamente"/>
+                    <pic:cNvPr id="1044762909" name="Imagen 1044762909"/>
                     <pic:cNvPicPr/>
                   </pic:nvPicPr>
                   <pic:blipFill>
-                    <a:blip r:embed="rId10"/>
+                    <a:blip r:embed="rId13">
+                      <a:extLst>
+                        <a:ext uri="{28A0092B-C50C-407E-A947-70E740481C1C}">
+                          <a14:useLocalDpi xmlns:a14="http://schemas.microsoft.com/office/drawing/2010/main" val="0"/>
+                        </a:ext>
+                      </a:extLst>
+                    </a:blip>
                     <a:stretch>
                       <a:fillRect/>
                     </a:stretch>
@@ -519,7 +932,7 @@
                   <pic:spPr>
                     <a:xfrm>
                       <a:off x="0" y="0"/>
-                      <a:ext cx="5612130" cy="2092325"/>
+                      <a:ext cx="5499005" cy="2742658"/>
                     </a:xfrm>
                     <a:prstGeom prst="rect">
                       <a:avLst/>
@@ -534,62 +947,33 @@
     </w:p>
     <w:p>
       <w:pPr>
-        <w:rPr>
-          <w:rFonts w:ascii="Arial" w:hAnsi="Arial" w:cs="Arial"/>
-          <w:sz w:val="24"/>
-          <w:szCs w:val="24"/>
-        </w:rPr>
-      </w:pPr>
-      <w:r>
-        <w:rPr>
-          <w:rFonts w:ascii="Arial" w:hAnsi="Arial" w:cs="Arial"/>
-          <w:sz w:val="24"/>
-          <w:szCs w:val="24"/>
-        </w:rPr>
-        <w:drawing>
-          <wp:inline distT="0" distB="0" distL="0" distR="0" wp14:anchorId="66982204" wp14:editId="6E13EA99">
-            <wp:extent cx="5612130" cy="2996565"/>
-            <wp:effectExtent l="0" t="0" r="7620" b="0"/>
-            <wp:docPr id="2033783001" name="Imagen 1"/>
-            <wp:cNvGraphicFramePr>
-              <a:graphicFrameLocks xmlns:a="http://schemas.openxmlformats.org/drawingml/2006/main" noChangeAspect="1"/>
-            </wp:cNvGraphicFramePr>
-            <a:graphic xmlns:a="http://schemas.openxmlformats.org/drawingml/2006/main">
-              <a:graphicData uri="http://schemas.openxmlformats.org/drawingml/2006/picture">
-                <pic:pic xmlns:pic="http://schemas.openxmlformats.org/drawingml/2006/picture">
-                  <pic:nvPicPr>
-                    <pic:cNvPr id="2033783001" name=""/>
-                    <pic:cNvPicPr/>
-                  </pic:nvPicPr>
-                  <pic:blipFill>
-                    <a:blip r:embed="rId11"/>
-                    <a:stretch>
-                      <a:fillRect/>
-                    </a:stretch>
-                  </pic:blipFill>
-                  <pic:spPr>
-                    <a:xfrm>
-                      <a:off x="0" y="0"/>
-                      <a:ext cx="5612130" cy="2996565"/>
-                    </a:xfrm>
-                    <a:prstGeom prst="rect">
-                      <a:avLst/>
-                    </a:prstGeom>
-                  </pic:spPr>
-                </pic:pic>
-              </a:graphicData>
-            </a:graphic>
-          </wp:inline>
-        </w:drawing>
-      </w:r>
-    </w:p>
-    <w:p>
-      <w:pPr>
-        <w:rPr>
-          <w:rFonts w:ascii="Arial" w:hAnsi="Arial" w:cs="Arial"/>
-          <w:sz w:val="24"/>
-          <w:szCs w:val="24"/>
-        </w:rPr>
+        <w:pStyle w:val="Ttulo1APA"/>
+      </w:pPr>
+    </w:p>
+    <w:p>
+      <w:pPr>
+        <w:pStyle w:val="Ttulo1APA"/>
+      </w:pPr>
+    </w:p>
+    <w:p>
+      <w:pPr>
+        <w:pStyle w:val="Ttulo1APA"/>
+      </w:pPr>
+      <w:r>
+        <w:t>CONSULTA 3</w:t>
+      </w:r>
+    </w:p>
+    <w:p>
+      <w:pPr>
+        <w:pStyle w:val="Ttulo1APA"/>
+      </w:pPr>
+      <w:r>
+        <w:t>PLAN DE MEJORA EN EL ESQUEMA INICIAL</w:t>
+      </w:r>
+    </w:p>
+    <w:p>
+      <w:pPr>
+        <w:spacing w:line="276" w:lineRule="auto"/>
       </w:pPr>
       <w:r>
         <w:rPr>
@@ -598,9 +982,8 @@
           <w:sz w:val="24"/>
           <w:szCs w:val="24"/>
         </w:rPr>
-        <w:lastRenderedPageBreak/>
         <w:drawing>
-          <wp:inline distT="0" distB="0" distL="0" distR="0" wp14:anchorId="342490C8" wp14:editId="69A216D3">
+          <wp:inline distT="0" distB="0" distL="0" distR="0" wp14:anchorId="3B46B208" wp14:editId="1BDC90B0">
             <wp:extent cx="5612130" cy="3159125"/>
             <wp:effectExtent l="0" t="0" r="7620" b="3175"/>
             <wp:docPr id="1898908950" name="Imagen 1" descr="Captura de pantalla de computadora&#10;&#10;Descripción generada automáticamente con confianza media"/>
@@ -615,7 +998,7 @@
                     <pic:cNvPicPr/>
                   </pic:nvPicPr>
                   <pic:blipFill>
-                    <a:blip r:embed="rId12"/>
+                    <a:blip r:embed="rId14"/>
                     <a:stretch>
                       <a:fillRect/>
                     </a:stretch>
@@ -635,6 +1018,100 @@
           </wp:inline>
         </w:drawing>
       </w:r>
+    </w:p>
+    <w:p>
+      <w:pPr>
+        <w:pStyle w:val="Ttulo1APA"/>
+      </w:pPr>
+      <w:r>
+        <w:t xml:space="preserve">PLAN DE MEJORA EN EL ESQUEMA </w:t>
+      </w:r>
+      <w:r>
+        <w:t>OPTIMIZADO</w:t>
+      </w:r>
+    </w:p>
+    <w:p>
+      <w:pPr>
+        <w:pStyle w:val="Ttulo1APA"/>
+      </w:pPr>
+      <w:r>
+        <w:rPr>
+          <w:noProof/>
+        </w:rPr>
+        <w:drawing>
+          <wp:inline distT="0" distB="0" distL="0" distR="0" wp14:anchorId="0D2BA009" wp14:editId="018608F1">
+            <wp:extent cx="5612130" cy="3093085"/>
+            <wp:effectExtent l="0" t="0" r="7620" b="0"/>
+            <wp:docPr id="83145042" name="Imagen 3" descr="Texto&#10;&#10;Descripción generada automáticamente"/>
+            <wp:cNvGraphicFramePr>
+              <a:graphicFrameLocks xmlns:a="http://schemas.openxmlformats.org/drawingml/2006/main" noChangeAspect="1"/>
+            </wp:cNvGraphicFramePr>
+            <a:graphic xmlns:a="http://schemas.openxmlformats.org/drawingml/2006/main">
+              <a:graphicData uri="http://schemas.openxmlformats.org/drawingml/2006/picture">
+                <pic:pic xmlns:pic="http://schemas.openxmlformats.org/drawingml/2006/picture">
+                  <pic:nvPicPr>
+                    <pic:cNvPr id="83145042" name="Imagen 3" descr="Texto&#10;&#10;Descripción generada automáticamente"/>
+                    <pic:cNvPicPr/>
+                  </pic:nvPicPr>
+                  <pic:blipFill>
+                    <a:blip r:embed="rId15">
+                      <a:extLst>
+                        <a:ext uri="{28A0092B-C50C-407E-A947-70E740481C1C}">
+                          <a14:useLocalDpi xmlns:a14="http://schemas.microsoft.com/office/drawing/2010/main" val="0"/>
+                        </a:ext>
+                      </a:extLst>
+                    </a:blip>
+                    <a:stretch>
+                      <a:fillRect/>
+                    </a:stretch>
+                  </pic:blipFill>
+                  <pic:spPr>
+                    <a:xfrm>
+                      <a:off x="0" y="0"/>
+                      <a:ext cx="5612130" cy="3093085"/>
+                    </a:xfrm>
+                    <a:prstGeom prst="rect">
+                      <a:avLst/>
+                    </a:prstGeom>
+                  </pic:spPr>
+                </pic:pic>
+              </a:graphicData>
+            </a:graphic>
+          </wp:inline>
+        </w:drawing>
+      </w:r>
+    </w:p>
+    <w:p>
+      <w:pPr>
+        <w:spacing w:line="276" w:lineRule="auto"/>
+      </w:pPr>
+    </w:p>
+    <w:p>
+      <w:pPr>
+        <w:rPr>
+          <w:rFonts w:ascii="Arial" w:hAnsi="Arial" w:cs="Arial"/>
+          <w:sz w:val="24"/>
+          <w:szCs w:val="24"/>
+        </w:rPr>
+      </w:pPr>
+    </w:p>
+    <w:p>
+      <w:pPr>
+        <w:rPr>
+          <w:rFonts w:ascii="Arial" w:hAnsi="Arial" w:cs="Arial"/>
+          <w:sz w:val="24"/>
+          <w:szCs w:val="24"/>
+        </w:rPr>
+      </w:pPr>
+    </w:p>
+    <w:p>
+      <w:pPr>
+        <w:rPr>
+          <w:rFonts w:ascii="Arial" w:hAnsi="Arial" w:cs="Arial"/>
+          <w:sz w:val="24"/>
+          <w:szCs w:val="24"/>
+        </w:rPr>
+      </w:pPr>
     </w:p>
     <w:sectPr>
       <w:pgSz w:w="12240" w:h="15840"/>
@@ -1121,9 +1598,9 @@
     <w:basedOn w:val="Ttulo1"/>
     <w:autoRedefine/>
     <w:qFormat/>
-    <w:rsid w:val="00A51CCB"/>
+    <w:rsid w:val="009F1E1F"/>
     <w:pPr>
-      <w:spacing w:before="0" w:line="480" w:lineRule="auto"/>
+      <w:spacing w:before="0" w:line="276" w:lineRule="auto"/>
       <w:jc w:val="center"/>
     </w:pPr>
     <w:rPr>
@@ -1144,6 +1621,58 @@
       <w:color w:val="2F5496" w:themeColor="accent1" w:themeShade="BF"/>
       <w:sz w:val="32"/>
       <w:szCs w:val="32"/>
+    </w:rPr>
+  </w:style>
+  <w:style w:type="paragraph" w:styleId="HTMLconformatoprevio">
+    <w:name w:val="HTML Preformatted"/>
+    <w:basedOn w:val="Normal"/>
+    <w:link w:val="HTMLconformatoprevioCar"/>
+    <w:uiPriority w:val="99"/>
+    <w:unhideWhenUsed/>
+    <w:rsid w:val="009C4434"/>
+    <w:pPr>
+      <w:tabs>
+        <w:tab w:val="left" w:pos="916"/>
+        <w:tab w:val="left" w:pos="1832"/>
+        <w:tab w:val="left" w:pos="2748"/>
+        <w:tab w:val="left" w:pos="3664"/>
+        <w:tab w:val="left" w:pos="4580"/>
+        <w:tab w:val="left" w:pos="5496"/>
+        <w:tab w:val="left" w:pos="6412"/>
+        <w:tab w:val="left" w:pos="7328"/>
+        <w:tab w:val="left" w:pos="8244"/>
+        <w:tab w:val="left" w:pos="9160"/>
+        <w:tab w:val="left" w:pos="10076"/>
+        <w:tab w:val="left" w:pos="10992"/>
+        <w:tab w:val="left" w:pos="11908"/>
+        <w:tab w:val="left" w:pos="12824"/>
+        <w:tab w:val="left" w:pos="13740"/>
+        <w:tab w:val="left" w:pos="14656"/>
+      </w:tabs>
+      <w:spacing w:after="0" w:line="240" w:lineRule="auto"/>
+    </w:pPr>
+    <w:rPr>
+      <w:rFonts w:ascii="Courier New" w:eastAsia="Times New Roman" w:hAnsi="Courier New" w:cs="Courier New"/>
+      <w:kern w:val="0"/>
+      <w:sz w:val="20"/>
+      <w:szCs w:val="20"/>
+      <w:lang w:eastAsia="es-CO"/>
+      <w14:ligatures w14:val="none"/>
+    </w:rPr>
+  </w:style>
+  <w:style w:type="character" w:customStyle="1" w:styleId="HTMLconformatoprevioCar">
+    <w:name w:val="HTML con formato previo Car"/>
+    <w:basedOn w:val="Fuentedeprrafopredeter"/>
+    <w:link w:val="HTMLconformatoprevio"/>
+    <w:uiPriority w:val="99"/>
+    <w:rsid w:val="009C4434"/>
+    <w:rPr>
+      <w:rFonts w:ascii="Courier New" w:eastAsia="Times New Roman" w:hAnsi="Courier New" w:cs="Courier New"/>
+      <w:kern w:val="0"/>
+      <w:sz w:val="20"/>
+      <w:szCs w:val="20"/>
+      <w:lang w:eastAsia="es-CO"/>
+      <w14:ligatures w14:val="none"/>
     </w:rPr>
   </w:style>
 </w:styles>

</xml_diff>